<commit_message>
auto commit from notebook
</commit_message>
<xml_diff>
--- a/6_sem/Comp-algorithms__Pyshogray-Proskurin/labs/lab5/calc_math_lab5.docx
+++ b/6_sem/Comp-algorithms__Pyshogray-Proskurin/labs/lab5/calc_math_lab5.docx
@@ -116,7 +116,7 @@
       <w:pPr>
         <w:pStyle w:val="Iauiue"/>
         <w:tabs>
-          <w:tab w:val="clear" w:pos="708"/>
+          <w:tab w:val="clear" w:pos="720"/>
           <w:tab w:val="left" w:pos="3060" w:leader="none"/>
         </w:tabs>
         <w:ind w:left="3060" w:right="-5" w:firstLine="360"/>
@@ -136,7 +136,7 @@
       <w:pPr>
         <w:pStyle w:val="Iauiue"/>
         <w:tabs>
-          <w:tab w:val="clear" w:pos="708"/>
+          <w:tab w:val="clear" w:pos="720"/>
           <w:tab w:val="left" w:pos="3060" w:leader="none"/>
         </w:tabs>
         <w:ind w:left="3060" w:right="-5" w:firstLine="360"/>
@@ -173,7 +173,7 @@
       <w:pPr>
         <w:pStyle w:val="Iauiue"/>
         <w:tabs>
-          <w:tab w:val="clear" w:pos="708"/>
+          <w:tab w:val="clear" w:pos="720"/>
           <w:tab w:val="left" w:pos="4500" w:leader="none"/>
         </w:tabs>
         <w:ind w:left="5220" w:right="-5" w:firstLine="360"/>
@@ -194,7 +194,7 @@
       <w:pPr>
         <w:pStyle w:val="Iauiue"/>
         <w:tabs>
-          <w:tab w:val="clear" w:pos="708"/>
+          <w:tab w:val="clear" w:pos="720"/>
           <w:tab w:val="left" w:pos="4500" w:leader="none"/>
         </w:tabs>
         <w:ind w:left="5220" w:right="-5" w:firstLine="360"/>
@@ -216,7 +216,7 @@
       <w:pPr>
         <w:pStyle w:val="Iauiue"/>
         <w:tabs>
-          <w:tab w:val="clear" w:pos="708"/>
+          <w:tab w:val="clear" w:pos="720"/>
           <w:tab w:val="left" w:pos="4320" w:leader="none"/>
           <w:tab w:val="left" w:pos="7020" w:leader="none"/>
         </w:tabs>
@@ -239,7 +239,7 @@
       <w:pPr>
         <w:pStyle w:val="Iauiue"/>
         <w:tabs>
-          <w:tab w:val="clear" w:pos="708"/>
+          <w:tab w:val="clear" w:pos="720"/>
           <w:tab w:val="left" w:pos="4500" w:leader="none"/>
         </w:tabs>
         <w:ind w:left="5220" w:right="-5" w:firstLine="360"/>
@@ -1126,12 +1126,7 @@
         </w:rPr>
       </w:pPr>
       <w:r>
-        <w:rPr>
-          <w:rFonts w:eastAsia="Times New Roman" w:cs="Times New Roman"/>
-          <w:color w:val="000000"/>
-          <w:sz w:val="32"/>
-          <w:szCs w:val="32"/>
-        </w:rPr>
+        <w:rPr/>
         <w:drawing>
           <wp:inline distT="0" distB="0" distL="0" distR="0">
             <wp:extent cx="2209800" cy="485775"/>
@@ -1182,12 +1177,7 @@
         </w:rPr>
       </w:pPr>
       <w:r>
-        <w:rPr>
-          <w:rFonts w:eastAsia="Times New Roman" w:cs="Times New Roman"/>
-          <w:color w:val="000000"/>
-          <w:sz w:val="32"/>
-          <w:szCs w:val="32"/>
-        </w:rPr>
+        <w:rPr/>
         <w:drawing>
           <wp:inline distT="0" distB="0" distL="0" distR="0">
             <wp:extent cx="2552065" cy="857250"/>
@@ -1238,12 +1228,7 @@
         </w:rPr>
       </w:pPr>
       <w:r>
-        <w:rPr>
-          <w:rFonts w:eastAsia="Times New Roman" w:cs="Times New Roman"/>
-          <w:color w:val="000000"/>
-          <w:sz w:val="32"/>
-          <w:szCs w:val="32"/>
-        </w:rPr>
+        <w:rPr/>
         <w:drawing>
           <wp:inline distT="0" distB="0" distL="0" distR="0">
             <wp:extent cx="5390515" cy="523875"/>
@@ -1294,12 +1279,7 @@
         </w:rPr>
       </w:pPr>
       <w:r>
-        <w:rPr>
-          <w:rFonts w:eastAsia="Times New Roman" w:cs="Times New Roman"/>
-          <w:color w:val="000000"/>
-          <w:sz w:val="32"/>
-          <w:szCs w:val="32"/>
-        </w:rPr>
+        <w:rPr/>
         <w:drawing>
           <wp:inline distT="0" distB="0" distL="0" distR="0">
             <wp:extent cx="2381250" cy="733425"/>
@@ -1350,12 +1330,7 @@
         </w:rPr>
       </w:pPr>
       <w:r>
-        <w:rPr>
-          <w:rFonts w:eastAsia="Times New Roman" w:cs="Times New Roman"/>
-          <w:color w:val="000000"/>
-          <w:sz w:val="32"/>
-          <w:szCs w:val="32"/>
-        </w:rPr>
+        <w:rPr/>
         <w:drawing>
           <wp:inline distT="0" distB="0" distL="0" distR="0">
             <wp:extent cx="6645910" cy="2364740"/>
@@ -1406,12 +1381,7 @@
         </w:rPr>
       </w:pPr>
       <w:r>
-        <w:rPr>
-          <w:rFonts w:eastAsia="Times New Roman" w:cs="Times New Roman"/>
-          <w:color w:val="000000"/>
-          <w:sz w:val="32"/>
-          <w:szCs w:val="32"/>
-        </w:rPr>
+        <w:rPr/>
         <w:drawing>
           <wp:inline distT="0" distB="0" distL="0" distR="0">
             <wp:extent cx="6645910" cy="3408045"/>
@@ -1492,12 +1462,127 @@
       <w:pPr>
         <w:pStyle w:val="Normal"/>
         <w:spacing w:before="0" w:after="160"/>
-        <w:rPr/>
-      </w:pPr>
-      <w:r>
-        <w:rPr/>
+        <w:rPr>
+          <w:lang w:val="en-US"/>
+        </w:rPr>
+      </w:pPr>
+      <w:r>
+        <w:rPr>
+          <w:b/>
+          <w:bCs/>
+          <w:lang w:val="en-US"/>
+        </w:rPr>
+        <w:t>1)</w:t>
+      </w:r>
+      <w:r>
+        <w:rPr>
+          <w:b/>
+          <w:bCs/>
+          <w:lang w:val="ru-RU"/>
+        </w:rPr>
+        <w:t xml:space="preserve"> </w:t>
+      </w:r>
+      <w:r>
+        <w:rPr>
+          <w:b/>
+          <w:bCs/>
+          <w:lang w:val="ru-RU"/>
+        </w:rPr>
+        <w:t>y</w:t>
+      </w:r>
+      <w:r>
+        <w:rPr>
+          <w:b/>
+          <w:bCs/>
+          <w:lang w:val="en-US"/>
+        </w:rPr>
+        <w:t xml:space="preserve"> =</w:t>
+      </w:r>
+      <w:r>
+        <w:rPr>
+          <w:b/>
+          <w:bCs/>
+          <w:lang w:val="en-US"/>
+        </w:rPr>
+        <w:t xml:space="preserve"> x^2</w:t>
+      </w:r>
+      <w:r>
+        <w:rPr>
+          <w:lang w:val="en-US"/>
+        </w:rPr>
+        <w:br/>
+      </w:r>
+    </w:p>
+    <w:p>
+      <w:pPr>
+        <w:pStyle w:val="Normal"/>
+        <w:spacing w:before="0" w:after="160"/>
+        <w:rPr>
+          <w:b/>
+          <w:b/>
+          <w:bCs/>
+          <w:lang w:val="en-US"/>
+        </w:rPr>
+      </w:pPr>
+      <w:r>
+        <w:rPr>
+          <w:rFonts w:ascii="JetBrains Mono" w:hAnsi="JetBrains Mono"/>
+          <w:b/>
+          <w:bCs/>
+          <w:i w:val="false"/>
+          <w:color w:val="000000"/>
+          <w:sz w:val="23"/>
+          <w:lang w:val="ru-RU"/>
+        </w:rPr>
+        <w:t xml:space="preserve">2) </w:t>
+      </w:r>
+      <w:r>
+        <w:rPr>
+          <w:rFonts w:ascii="JetBrains Mono" w:hAnsi="JetBrains Mono"/>
+          <w:b/>
+          <w:bCs/>
+          <w:i w:val="false"/>
+          <w:color w:val="000000"/>
+          <w:sz w:val="23"/>
+          <w:lang w:val="en-US"/>
+        </w:rPr>
+        <w:t>y = |x|</w:t>
+      </w:r>
+    </w:p>
+    <w:p>
+      <w:pPr>
+        <w:pStyle w:val="Normal"/>
+        <w:spacing w:before="0" w:after="160"/>
+        <w:rPr>
+          <w:lang w:eastAsia="ar-SA"/>
+        </w:rPr>
+      </w:pPr>
+      <w:r>
+        <w:rPr>
+          <w:rFonts w:ascii="JetBrains Mono" w:hAnsi="JetBrains Mono"/>
+          <w:b w:val="false"/>
+          <w:i w:val="false"/>
+          <w:color w:val="000000"/>
+          <w:sz w:val="23"/>
+          <w:lang w:val="ru-RU" w:eastAsia="ar-SA"/>
+        </w:rPr>
+        <w:t>Функция модуля не является непрерывно дифференцируемой, поэтому не подходит для интерполирования. Хотя погрешность интерполирование может существенно снижаться с ростом узлов интерполяции, точность интерполирования остается не высокой.</w:t>
+      </w:r>
+    </w:p>
+    <w:p>
+      <w:pPr>
+        <w:pStyle w:val="Normal"/>
+        <w:spacing w:before="0" w:after="160"/>
+        <w:rPr>
+          <w:lang w:eastAsia="ar-SA"/>
+        </w:rPr>
+      </w:pPr>
+      <w:r>
+        <w:rPr>
+          <w:lang w:val="en-US"/>
+        </w:rPr>
         <w:drawing>
-          <wp:anchor behindDoc="0" distT="0" distB="0" distL="0" distR="0" simplePos="0" locked="0" layoutInCell="1" allowOverlap="1" relativeHeight="8">
+          <wp:anchor behindDoc="0" distT="0" distB="0" distL="0" distR="0" simplePos="0" locked="0" layoutInCell="1" allowOverlap="1" relativeHeight="11">
             <wp:simplePos x="0" y="0"/>
             <wp:positionH relativeFrom="column">
               <wp:align>center</wp:align>
@@ -1505,10 +1590,10 @@
             <wp:positionV relativeFrom="paragraph">
               <wp:posOffset>635</wp:posOffset>
             </wp:positionV>
-            <wp:extent cx="6645910" cy="3518535"/>
+            <wp:extent cx="6645910" cy="6956425"/>
             <wp:effectExtent l="0" t="0" r="0" b="0"/>
             <wp:wrapSquare wrapText="largest"/>
-            <wp:docPr id="7" name="Изображение7" descr=""/>
+            <wp:docPr id="7" name="Изображение10" descr=""/>
             <wp:cNvGraphicFramePr>
               <a:graphicFrameLocks xmlns:a="http://schemas.openxmlformats.org/drawingml/2006/main" noChangeAspect="1"/>
             </wp:cNvGraphicFramePr>
@@ -1516,7 +1601,7 @@
               <a:graphicData uri="http://schemas.openxmlformats.org/drawingml/2006/picture">
                 <pic:pic xmlns:pic="http://schemas.openxmlformats.org/drawingml/2006/picture">
                   <pic:nvPicPr>
-                    <pic:cNvPr id="7" name="Изображение7" descr=""/>
+                    <pic:cNvPr id="7" name="Изображение10" descr=""/>
                     <pic:cNvPicPr>
                       <a:picLocks noChangeAspect="1" noChangeArrowheads="1"/>
                     </pic:cNvPicPr>
@@ -1530,7 +1615,7 @@
                   <pic:spPr bwMode="auto">
                     <a:xfrm>
                       <a:off x="0" y="0"/>
-                      <a:ext cx="6645910" cy="3518535"/>
+                      <a:ext cx="6645910" cy="6956425"/>
                     </a:xfrm>
                     <a:prstGeom prst="rect">
                       <a:avLst/>
@@ -1540,6 +1625,210 @@
               </a:graphicData>
             </a:graphic>
           </wp:anchor>
+        </w:drawing>
+      </w:r>
+    </w:p>
+    <w:p>
+      <w:pPr>
+        <w:pStyle w:val="Normal"/>
+        <w:spacing w:before="0" w:after="160"/>
+        <w:rPr>
+          <w:b/>
+          <w:b/>
+          <w:bCs/>
+          <w:lang w:val="en-US"/>
+        </w:rPr>
+      </w:pPr>
+      <w:r>
+        <w:rPr>
+          <w:rFonts w:ascii="JetBrains Mono" w:hAnsi="JetBrains Mono"/>
+          <w:b/>
+          <w:bCs/>
+          <w:i w:val="false"/>
+          <w:color w:val="000000"/>
+          <w:sz w:val="23"/>
+          <w:lang w:val="ru-RU"/>
+        </w:rPr>
+        <w:t xml:space="preserve">3) </w:t>
+      </w:r>
+      <w:r>
+        <w:rPr>
+          <w:rFonts w:ascii="JetBrains Mono" w:hAnsi="JetBrains Mono"/>
+          <w:b/>
+          <w:bCs/>
+          <w:i w:val="false"/>
+          <w:color w:val="000000"/>
+          <w:sz w:val="23"/>
+          <w:lang w:val="en-US"/>
+        </w:rPr>
+        <w:t>y = e^(-x*x)</w:t>
+      </w:r>
+    </w:p>
+    <w:p>
+      <w:pPr>
+        <w:pStyle w:val="Normal"/>
+        <w:spacing w:before="0" w:after="160"/>
+        <w:rPr>
+          <w:lang w:val="en-US"/>
+        </w:rPr>
+      </w:pPr>
+      <w:r>
+        <w:rPr>
+          <w:rFonts w:ascii="JetBrains Mono" w:hAnsi="JetBrains Mono"/>
+          <w:b w:val="false"/>
+          <w:i w:val="false"/>
+          <w:color w:val="000000"/>
+          <w:sz w:val="23"/>
+          <w:lang w:val="ru-RU"/>
+        </w:rPr>
+        <w:drawing>
+          <wp:inline distT="0" distB="0" distL="0" distR="0">
+            <wp:extent cx="6645910" cy="7699375"/>
+            <wp:effectExtent l="0" t="0" r="0" b="0"/>
+            <wp:docPr id="8" name="Изображение7" descr=""/>
+            <wp:cNvGraphicFramePr>
+              <a:graphicFrameLocks xmlns:a="http://schemas.openxmlformats.org/drawingml/2006/main" noChangeAspect="1"/>
+            </wp:cNvGraphicFramePr>
+            <a:graphic xmlns:a="http://schemas.openxmlformats.org/drawingml/2006/main">
+              <a:graphicData uri="http://schemas.openxmlformats.org/drawingml/2006/picture">
+                <pic:pic xmlns:pic="http://schemas.openxmlformats.org/drawingml/2006/picture">
+                  <pic:nvPicPr>
+                    <pic:cNvPr id="8" name="Изображение7" descr=""/>
+                    <pic:cNvPicPr>
+                      <a:picLocks noChangeAspect="1" noChangeArrowheads="1"/>
+                    </pic:cNvPicPr>
+                  </pic:nvPicPr>
+                  <pic:blipFill>
+                    <a:blip r:embed="rId9"/>
+                    <a:stretch>
+                      <a:fillRect/>
+                    </a:stretch>
+                  </pic:blipFill>
+                  <pic:spPr bwMode="auto">
+                    <a:xfrm>
+                      <a:off x="0" y="0"/>
+                      <a:ext cx="6645910" cy="7699375"/>
+                    </a:xfrm>
+                    <a:prstGeom prst="rect">
+                      <a:avLst/>
+                    </a:prstGeom>
+                  </pic:spPr>
+                </pic:pic>
+              </a:graphicData>
+            </a:graphic>
+          </wp:inline>
+        </w:drawing>
+      </w:r>
+    </w:p>
+    <w:p>
+      <w:pPr>
+        <w:pStyle w:val="Normal"/>
+        <w:spacing w:before="0" w:after="160"/>
+        <w:rPr>
+          <w:lang w:val="en-US"/>
+        </w:rPr>
+      </w:pPr>
+      <w:r>
+        <w:rPr>
+          <w:rFonts w:ascii="JetBrains Mono" w:hAnsi="JetBrains Mono"/>
+          <w:b w:val="false"/>
+          <w:i w:val="false"/>
+          <w:color w:val="000000"/>
+          <w:sz w:val="23"/>
+          <w:lang w:val="ru-RU"/>
+        </w:rPr>
+        <w:drawing>
+          <wp:inline distT="0" distB="0" distL="0" distR="0">
+            <wp:extent cx="6645910" cy="4940300"/>
+            <wp:effectExtent l="0" t="0" r="0" b="0"/>
+            <wp:docPr id="9" name="Изображение8" descr=""/>
+            <wp:cNvGraphicFramePr>
+              <a:graphicFrameLocks xmlns:a="http://schemas.openxmlformats.org/drawingml/2006/main" noChangeAspect="1"/>
+            </wp:cNvGraphicFramePr>
+            <a:graphic xmlns:a="http://schemas.openxmlformats.org/drawingml/2006/main">
+              <a:graphicData uri="http://schemas.openxmlformats.org/drawingml/2006/picture">
+                <pic:pic xmlns:pic="http://schemas.openxmlformats.org/drawingml/2006/picture">
+                  <pic:nvPicPr>
+                    <pic:cNvPr id="9" name="Изображение8" descr=""/>
+                    <pic:cNvPicPr>
+                      <a:picLocks noChangeAspect="1" noChangeArrowheads="1"/>
+                    </pic:cNvPicPr>
+                  </pic:nvPicPr>
+                  <pic:blipFill>
+                    <a:blip r:embed="rId10"/>
+                    <a:stretch>
+                      <a:fillRect/>
+                    </a:stretch>
+                  </pic:blipFill>
+                  <pic:spPr bwMode="auto">
+                    <a:xfrm>
+                      <a:off x="0" y="0"/>
+                      <a:ext cx="6645910" cy="4940300"/>
+                    </a:xfrm>
+                    <a:prstGeom prst="rect">
+                      <a:avLst/>
+                    </a:prstGeom>
+                  </pic:spPr>
+                </pic:pic>
+              </a:graphicData>
+            </a:graphic>
+          </wp:inline>
+        </w:drawing>
+      </w:r>
+    </w:p>
+    <w:p>
+      <w:pPr>
+        <w:pStyle w:val="Normal"/>
+        <w:spacing w:before="0" w:after="160"/>
+        <w:rPr>
+          <w:lang w:val="en-US"/>
+        </w:rPr>
+      </w:pPr>
+      <w:r>
+        <w:rPr>
+          <w:rFonts w:ascii="JetBrains Mono" w:hAnsi="JetBrains Mono"/>
+          <w:b w:val="false"/>
+          <w:i w:val="false"/>
+          <w:color w:val="000000"/>
+          <w:sz w:val="23"/>
+          <w:lang w:val="ru-RU"/>
+        </w:rPr>
+        <w:drawing>
+          <wp:inline distT="0" distB="0" distL="0" distR="0">
+            <wp:extent cx="6645910" cy="4861560"/>
+            <wp:effectExtent l="0" t="0" r="0" b="0"/>
+            <wp:docPr id="10" name="Изображение9" descr=""/>
+            <wp:cNvGraphicFramePr>
+              <a:graphicFrameLocks xmlns:a="http://schemas.openxmlformats.org/drawingml/2006/main" noChangeAspect="1"/>
+            </wp:cNvGraphicFramePr>
+            <a:graphic xmlns:a="http://schemas.openxmlformats.org/drawingml/2006/main">
+              <a:graphicData uri="http://schemas.openxmlformats.org/drawingml/2006/picture">
+                <pic:pic xmlns:pic="http://schemas.openxmlformats.org/drawingml/2006/picture">
+                  <pic:nvPicPr>
+                    <pic:cNvPr id="10" name="Изображение9" descr=""/>
+                    <pic:cNvPicPr>
+                      <a:picLocks noChangeAspect="1" noChangeArrowheads="1"/>
+                    </pic:cNvPicPr>
+                  </pic:nvPicPr>
+                  <pic:blipFill>
+                    <a:blip r:embed="rId11"/>
+                    <a:stretch>
+                      <a:fillRect/>
+                    </a:stretch>
+                  </pic:blipFill>
+                  <pic:spPr bwMode="auto">
+                    <a:xfrm>
+                      <a:off x="0" y="0"/>
+                      <a:ext cx="6645910" cy="4861560"/>
+                    </a:xfrm>
+                    <a:prstGeom prst="rect">
+                      <a:avLst/>
+                    </a:prstGeom>
+                  </pic:spPr>
+                </pic:pic>
+              </a:graphicData>
+            </a:graphic>
+          </wp:inline>
         </w:drawing>
       </w:r>
     </w:p>
@@ -1562,6 +1851,7 @@
     <w:rPrDefault>
       <w:rPr>
         <w:rFonts w:ascii="Calibri" w:hAnsi="Calibri" w:eastAsia="Calibri" w:cs="Tahoma"/>
+        <w:sz w:val="20"/>
         <w:szCs w:val="22"/>
         <w:lang w:val="ru-RU" w:eastAsia="en-US" w:bidi="ar-SA"/>
       </w:rPr>
@@ -1578,9 +1868,7 @@
     <w:pPr>
       <w:widowControl/>
       <w:suppressAutoHyphens w:val="true"/>
-      <w:kinsoku w:val="true"/>
-      <w:overflowPunct w:val="true"/>
-      <w:autoSpaceDE w:val="true"/>
+      <w:overflowPunct w:val="false"/>
       <w:bidi w:val="0"/>
       <w:spacing w:lineRule="auto" w:line="259" w:before="0" w:after="160"/>
       <w:jc w:val="left"/>
@@ -1673,9 +1961,7 @@
     <w:pPr>
       <w:widowControl/>
       <w:suppressAutoHyphens w:val="true"/>
-      <w:kinsoku w:val="true"/>
-      <w:overflowPunct w:val="true"/>
-      <w:autoSpaceDE w:val="true"/>
+      <w:overflowPunct w:val="false"/>
       <w:bidi w:val="0"/>
       <w:spacing w:lineRule="auto" w:line="240" w:before="0" w:after="0"/>
       <w:jc w:val="left"/>

</xml_diff>